<commit_message>
1. ShopHistoryResource写好了 2. 修改了获取Mapper的方法
</commit_message>
<xml_diff>
--- a/doc/rest api.docx
+++ b/doc/rest api.docx
@@ -58,6 +58,13 @@
     <w:p>
       <w:pPr>
         <w:rPr>
+          <w:rFonts w:ascii="Consolas" w:hAnsi="Consolas" w:cs="Consolas" w:hint="eastAsia"/>
+        </w:rPr>
+      </w:pPr>
+    </w:p>
+    <w:p>
+      <w:pPr>
+        <w:rPr>
           <w:rFonts w:ascii="Consolas" w:hAnsi="Consolas" w:cs="Consolas"/>
         </w:rPr>
       </w:pPr>
@@ -135,6 +142,20 @@
     <w:p>
       <w:pPr>
         <w:rPr>
+          <w:rFonts w:ascii="Consolas" w:hAnsi="Consolas" w:cs="Consolas" w:hint="eastAsia"/>
+        </w:rPr>
+      </w:pPr>
+    </w:p>
+    <w:p>
+      <w:pPr>
+        <w:rPr>
+          <w:rFonts w:ascii="Consolas" w:hAnsi="Consolas" w:cs="Consolas"/>
+        </w:rPr>
+      </w:pPr>
+    </w:p>
+    <w:p>
+      <w:pPr>
+        <w:rPr>
           <w:rFonts w:ascii="Consolas" w:hAnsi="Consolas" w:cs="Consolas"/>
           <w:b/>
         </w:rPr>
@@ -184,6 +205,52 @@
         <w:rPr>
           <w:rFonts w:ascii="Consolas" w:hAnsi="Consolas" w:cs="Consolas"/>
         </w:rPr>
+        <w:t>start: start from 0</w:t>
+      </w:r>
+    </w:p>
+    <w:p>
+      <w:pPr>
+        <w:rPr>
+          <w:rFonts w:ascii="Consolas" w:hAnsi="Consolas" w:cs="Consolas"/>
+        </w:rPr>
+      </w:pPr>
+      <w:r>
+        <w:rPr>
+          <w:rFonts w:ascii="Consolas" w:hAnsi="Consolas" w:cs="Consolas"/>
+        </w:rPr>
+        <w:t xml:space="preserve">size: </w:t>
+      </w:r>
+      <w:r>
+        <w:rPr>
+          <w:rFonts w:ascii="Consolas" w:hAnsi="Consolas" w:cs="Consolas" w:hint="eastAsia"/>
+        </w:rPr>
+        <w:t>每页的数据量</w:t>
+      </w:r>
+    </w:p>
+    <w:p>
+      <w:pPr>
+        <w:rPr>
+          <w:rFonts w:ascii="Consolas" w:hAnsi="Consolas" w:cs="Consolas"/>
+        </w:rPr>
+      </w:pPr>
+    </w:p>
+    <w:p>
+      <w:pPr>
+        <w:rPr>
+          <w:rFonts w:ascii="Consolas" w:hAnsi="Consolas" w:cs="Consolas"/>
+        </w:rPr>
+      </w:pPr>
+    </w:p>
+    <w:p>
+      <w:pPr>
+        <w:rPr>
+          <w:rFonts w:ascii="Consolas" w:hAnsi="Consolas" w:cs="Consolas"/>
+        </w:rPr>
+      </w:pPr>
+      <w:r>
+        <w:rPr>
+          <w:rFonts w:ascii="Consolas" w:hAnsi="Consolas" w:cs="Consolas"/>
+        </w:rPr>
         <w:t>get:</w:t>
       </w:r>
       <w:r>
@@ -746,421 +813,601 @@
           <w:rFonts w:ascii="Consolas" w:hAnsi="Consolas" w:cs="Consolas"/>
         </w:rPr>
       </w:pPr>
+    </w:p>
+    <w:p>
+      <w:pPr>
+        <w:rPr>
+          <w:rFonts w:ascii="Consolas" w:hAnsi="Consolas" w:cs="Consolas"/>
+        </w:rPr>
+      </w:pPr>
+    </w:p>
+    <w:p>
+      <w:pPr>
+        <w:rPr>
+          <w:rFonts w:ascii="Consolas" w:hAnsi="Consolas" w:cs="Consolas"/>
+          <w:b/>
+        </w:rPr>
+      </w:pPr>
+      <w:r>
+        <w:rPr>
+          <w:rFonts w:ascii="Consolas" w:hAnsi="Consolas" w:cs="Consolas" w:hint="eastAsia"/>
+          <w:b/>
+        </w:rPr>
+        <w:t>/services/message</w:t>
+      </w:r>
+      <w:r>
+        <w:rPr>
+          <w:rFonts w:ascii="Consolas" w:hAnsi="Consolas" w:cs="Consolas"/>
+          <w:b/>
+        </w:rPr>
+        <w:t xml:space="preserve">    </w:t>
+      </w:r>
+      <w:r>
+        <w:rPr>
+          <w:rFonts w:ascii="Consolas" w:hAnsi="Consolas" w:cs="Consolas" w:hint="eastAsia"/>
+          <w:b/>
+          <w:color w:val="FF0000"/>
+        </w:rPr>
+        <w:t>不应该有的</w:t>
+      </w:r>
+    </w:p>
+    <w:p>
+      <w:pPr>
+        <w:rPr>
+          <w:rFonts w:ascii="Consolas" w:hAnsi="Consolas" w:cs="Consolas"/>
+        </w:rPr>
+      </w:pPr>
+      <w:r>
+        <w:rPr>
+          <w:rFonts w:ascii="Consolas" w:hAnsi="Consolas" w:cs="Consolas"/>
+        </w:rPr>
+        <w:t>sendUserId="sendUserId"  receiveUserId="receiveUserId"</w:t>
+      </w:r>
+    </w:p>
+    <w:p>
+      <w:pPr>
+        <w:rPr>
+          <w:rFonts w:ascii="Consolas" w:hAnsi="Consolas" w:cs="Consolas"/>
+        </w:rPr>
+      </w:pPr>
+    </w:p>
+    <w:p>
+      <w:pPr>
+        <w:rPr>
+          <w:rFonts w:ascii="Consolas" w:hAnsi="Consolas" w:cs="Consolas"/>
+        </w:rPr>
+      </w:pPr>
+      <w:r>
+        <w:rPr>
+          <w:rFonts w:ascii="Consolas" w:hAnsi="Consolas" w:cs="Consolas"/>
+        </w:rPr>
+        <w:t xml:space="preserve">return: </w:t>
+      </w:r>
+      <w:r>
+        <w:rPr>
+          <w:rFonts w:ascii="Consolas" w:hAnsi="Consolas" w:cs="Consolas"/>
+        </w:rPr>
+        <w:t>消息列表</w:t>
+      </w:r>
+      <w:r>
+        <w:rPr>
+          <w:rFonts w:ascii="Consolas" w:hAnsi="Consolas" w:cs="Consolas" w:hint="eastAsia"/>
+        </w:rPr>
+        <w:t>,order by sendTime desc</w:t>
+      </w:r>
+    </w:p>
+    <w:p>
+      <w:pPr>
+        <w:rPr>
+          <w:rFonts w:ascii="Consolas" w:hAnsi="Consolas" w:cs="Consolas"/>
+        </w:rPr>
+      </w:pPr>
+    </w:p>
+    <w:p>
+      <w:pPr>
+        <w:rPr>
+          <w:rFonts w:ascii="Consolas" w:hAnsi="Consolas" w:cs="Consolas"/>
+        </w:rPr>
+      </w:pPr>
+      <w:r>
+        <w:rPr>
+          <w:rFonts w:ascii="Consolas" w:hAnsi="Consolas" w:cs="Consolas" w:hint="eastAsia"/>
+        </w:rPr>
+        <w:t xml:space="preserve">get: </w:t>
+      </w:r>
+      <w:r>
+        <w:rPr>
+          <w:rFonts w:ascii="Consolas" w:hAnsi="Consolas" w:cs="Consolas" w:hint="eastAsia"/>
+        </w:rPr>
+        <w:t>获取消息列表</w:t>
+      </w:r>
+    </w:p>
+    <w:p>
+      <w:pPr>
+        <w:rPr>
+          <w:rFonts w:ascii="Consolas" w:hAnsi="Consolas" w:cs="Consolas"/>
+        </w:rPr>
+      </w:pPr>
+      <w:r>
+        <w:rPr>
+          <w:rFonts w:ascii="Consolas" w:hAnsi="Consolas" w:cs="Consolas" w:hint="eastAsia"/>
+        </w:rPr>
+        <w:t>post</w:t>
+      </w:r>
+      <w:r>
+        <w:rPr>
+          <w:rFonts w:ascii="Consolas" w:hAnsi="Consolas" w:cs="Consolas" w:hint="eastAsia"/>
+        </w:rPr>
+        <w:t>：发消息</w:t>
+      </w:r>
+    </w:p>
+    <w:p>
+      <w:pPr>
+        <w:rPr>
+          <w:rFonts w:ascii="Consolas" w:hAnsi="Consolas" w:cs="Consolas"/>
+        </w:rPr>
+      </w:pPr>
+    </w:p>
+    <w:p>
+      <w:pPr>
+        <w:rPr>
+          <w:rFonts w:ascii="Consolas" w:hAnsi="Consolas" w:cs="Consolas"/>
+        </w:rPr>
+      </w:pPr>
+    </w:p>
+    <w:p>
+      <w:pPr>
+        <w:rPr>
+          <w:rFonts w:ascii="Consolas" w:hAnsi="Consolas" w:cs="Consolas"/>
+          <w:b/>
+        </w:rPr>
+      </w:pPr>
+      <w:r>
+        <w:rPr>
+          <w:rFonts w:ascii="Consolas" w:hAnsi="Consolas" w:cs="Consolas" w:hint="eastAsia"/>
+          <w:b/>
+        </w:rPr>
+        <w:t>/services/</w:t>
+      </w:r>
+      <w:r>
+        <w:rPr>
+          <w:rFonts w:ascii="Consolas" w:hAnsi="Consolas" w:cs="Consolas"/>
+          <w:b/>
+        </w:rPr>
+        <w:t>special_craft</w:t>
+      </w:r>
+    </w:p>
+    <w:p>
+      <w:pPr>
+        <w:rPr>
+          <w:rFonts w:ascii="Consolas" w:hAnsi="Consolas" w:cs="Consolas"/>
+        </w:rPr>
+      </w:pPr>
+      <w:r>
+        <w:rPr>
+          <w:rFonts w:ascii="Consolas" w:hAnsi="Consolas" w:cs="Consolas" w:hint="eastAsia"/>
+        </w:rPr>
+        <w:t>shopId="shopId"</w:t>
+      </w:r>
+    </w:p>
+    <w:p>
+      <w:pPr>
+        <w:rPr>
+          <w:rFonts w:ascii="Consolas" w:hAnsi="Consolas" w:cs="Consolas"/>
+        </w:rPr>
+      </w:pPr>
+    </w:p>
+    <w:p>
+      <w:pPr>
+        <w:rPr>
+          <w:rFonts w:ascii="Consolas" w:hAnsi="Consolas" w:cs="Consolas"/>
+        </w:rPr>
+      </w:pPr>
+      <w:r>
+        <w:rPr>
+          <w:rFonts w:ascii="Consolas" w:hAnsi="Consolas" w:cs="Consolas"/>
+        </w:rPr>
+        <w:t>get:</w:t>
+      </w:r>
+      <w:r>
+        <w:rPr>
+          <w:rFonts w:ascii="Consolas" w:hAnsi="Consolas" w:cs="Consolas"/>
+        </w:rPr>
+        <w:t>获取店铺特殊工艺信息</w:t>
+      </w:r>
+    </w:p>
+    <w:p>
+      <w:pPr>
+        <w:rPr>
+          <w:rFonts w:ascii="Consolas" w:hAnsi="Consolas" w:cs="Consolas"/>
+        </w:rPr>
+      </w:pPr>
+    </w:p>
+    <w:p>
+      <w:pPr>
+        <w:rPr>
+          <w:rFonts w:ascii="Consolas" w:hAnsi="Consolas" w:cs="Consolas"/>
+        </w:rPr>
+      </w:pPr>
+    </w:p>
+    <w:p>
+      <w:pPr>
+        <w:rPr>
+          <w:rFonts w:ascii="Consolas" w:hAnsi="Consolas" w:cs="Consolas" w:hint="eastAsia"/>
+          <w:b/>
+        </w:rPr>
+      </w:pPr>
+      <w:r>
+        <w:rPr>
+          <w:rFonts w:ascii="Consolas" w:hAnsi="Consolas" w:cs="Consolas" w:hint="eastAsia"/>
+          <w:b/>
+        </w:rPr>
+        <w:t>/services/shop</w:t>
+      </w:r>
+      <w:r>
+        <w:rPr>
+          <w:rFonts w:ascii="Consolas" w:hAnsi="Consolas" w:cs="Consolas"/>
+          <w:b/>
+        </w:rPr>
+        <w:t>/</w:t>
+      </w:r>
+      <w:r>
+        <w:rPr>
+          <w:rFonts w:ascii="Consolas" w:hAnsi="Consolas" w:cs="Consolas"/>
+        </w:rPr>
+        <w:t>{</w:t>
+      </w:r>
+      <w:r>
+        <w:rPr>
+          <w:rFonts w:ascii="Consolas" w:hAnsi="Consolas" w:cs="Consolas" w:hint="eastAsia"/>
+        </w:rPr>
+        <w:t>shopId</w:t>
+      </w:r>
+      <w:r>
+        <w:rPr>
+          <w:rFonts w:ascii="Consolas" w:hAnsi="Consolas" w:cs="Consolas"/>
+        </w:rPr>
+        <w:t>}</w:t>
+      </w:r>
+    </w:p>
+    <w:p>
+      <w:pPr>
+        <w:rPr>
+          <w:rFonts w:ascii="Consolas" w:hAnsi="Consolas" w:cs="Consolas"/>
+        </w:rPr>
+      </w:pPr>
+    </w:p>
+    <w:p>
+      <w:pPr>
+        <w:rPr>
+          <w:rFonts w:ascii="Consolas" w:hAnsi="Consolas" w:cs="Consolas"/>
+        </w:rPr>
+      </w:pPr>
+      <w:r>
+        <w:rPr>
+          <w:rFonts w:ascii="Consolas" w:hAnsi="Consolas" w:cs="Consolas"/>
+        </w:rPr>
+        <w:t xml:space="preserve">get: </w:t>
+      </w:r>
+      <w:r>
+        <w:rPr>
+          <w:rFonts w:ascii="Consolas" w:hAnsi="Consolas" w:cs="Consolas"/>
+        </w:rPr>
+        <w:t>获取店铺信息</w:t>
+      </w:r>
+    </w:p>
+    <w:p>
+      <w:pPr>
+        <w:rPr>
+          <w:rFonts w:ascii="Consolas" w:hAnsi="Consolas" w:cs="Consolas"/>
+        </w:rPr>
+      </w:pPr>
+    </w:p>
+    <w:p>
+      <w:pPr>
+        <w:rPr>
+          <w:rFonts w:ascii="Consolas" w:hAnsi="Consolas" w:cs="Consolas" w:hint="eastAsia"/>
+        </w:rPr>
+      </w:pPr>
+    </w:p>
+    <w:p>
+      <w:pPr>
+        <w:rPr>
+          <w:rFonts w:ascii="Consolas" w:hAnsi="Consolas" w:cs="Consolas"/>
+          <w:b/>
+        </w:rPr>
+      </w:pPr>
+      <w:r>
+        <w:rPr>
+          <w:rFonts w:ascii="Consolas" w:hAnsi="Consolas" w:cs="Consolas" w:hint="eastAsia"/>
+          <w:b/>
+        </w:rPr>
+        <w:t>/services/shop</w:t>
+      </w:r>
+    </w:p>
+    <w:p>
+      <w:pPr>
+        <w:rPr>
+          <w:rFonts w:ascii="Consolas" w:hAnsi="Consolas" w:cs="Consolas"/>
+        </w:rPr>
+      </w:pPr>
+      <w:r>
+        <w:rPr>
+          <w:rFonts w:ascii="Consolas" w:hAnsi="Consolas" w:cs="Consolas"/>
+        </w:rPr>
+        <w:t>start: start from 0</w:t>
+      </w:r>
+      <w:r>
+        <w:rPr>
+          <w:rFonts w:ascii="Consolas" w:hAnsi="Consolas" w:cs="Consolas"/>
+        </w:rPr>
+        <w:t xml:space="preserve">   nullable   default(0)</w:t>
+      </w:r>
+    </w:p>
+    <w:p>
+      <w:pPr>
+        <w:rPr>
+          <w:rFonts w:ascii="Consolas" w:hAnsi="Consolas" w:cs="Consolas" w:hint="eastAsia"/>
+        </w:rPr>
+      </w:pPr>
+      <w:r>
+        <w:rPr>
+          <w:rFonts w:ascii="Consolas" w:hAnsi="Consolas" w:cs="Consolas"/>
+        </w:rPr>
+        <w:t xml:space="preserve">size: </w:t>
+      </w:r>
+      <w:r>
+        <w:rPr>
+          <w:rFonts w:ascii="Consolas" w:hAnsi="Consolas" w:cs="Consolas" w:hint="eastAsia"/>
+        </w:rPr>
+        <w:t>每页的数据量</w:t>
+      </w:r>
+      <w:r>
+        <w:rPr>
+          <w:rFonts w:ascii="Consolas" w:hAnsi="Consolas" w:cs="Consolas" w:hint="eastAsia"/>
+        </w:rPr>
+        <w:t xml:space="preserve">   nullable</w:t>
+      </w:r>
+      <w:r>
+        <w:rPr>
+          <w:rFonts w:ascii="Consolas" w:hAnsi="Consolas" w:cs="Consolas"/>
+        </w:rPr>
+        <w:t xml:space="preserve">     default(20)</w:t>
+      </w:r>
+    </w:p>
+    <w:p>
+      <w:pPr>
+        <w:rPr>
+          <w:rFonts w:ascii="Consolas" w:hAnsi="Consolas" w:cs="Consolas"/>
+          <w:b/>
+        </w:rPr>
+      </w:pPr>
+    </w:p>
+    <w:p>
+      <w:pPr>
+        <w:rPr>
+          <w:rFonts w:ascii="Consolas" w:hAnsi="Consolas" w:cs="Consolas"/>
+        </w:rPr>
+      </w:pPr>
+      <w:r>
+        <w:rPr>
+          <w:rFonts w:ascii="Consolas" w:hAnsi="Consolas" w:cs="Consolas"/>
+        </w:rPr>
+        <w:t xml:space="preserve">get: </w:t>
+      </w:r>
+      <w:r>
+        <w:rPr>
+          <w:rFonts w:ascii="Consolas" w:hAnsi="Consolas" w:cs="Consolas"/>
+        </w:rPr>
+        <w:t>获取店铺信息</w:t>
+      </w:r>
+    </w:p>
+    <w:p>
+      <w:pPr>
+        <w:rPr>
+          <w:rFonts w:ascii="Consolas" w:hAnsi="Consolas" w:cs="Consolas" w:hint="eastAsia"/>
+        </w:rPr>
+      </w:pPr>
+    </w:p>
+    <w:p>
+      <w:pPr>
+        <w:rPr>
+          <w:rFonts w:ascii="Consolas" w:hAnsi="Consolas" w:cs="Consolas"/>
+        </w:rPr>
+      </w:pPr>
+    </w:p>
+    <w:p>
+      <w:pPr>
+        <w:rPr>
+          <w:rFonts w:ascii="Consolas" w:hAnsi="Consolas" w:cs="Consolas"/>
+          <w:b/>
+        </w:rPr>
+      </w:pPr>
+      <w:r>
+        <w:rPr>
+          <w:rFonts w:ascii="Consolas" w:hAnsi="Consolas" w:cs="Consolas" w:hint="eastAsia"/>
+          <w:b/>
+        </w:rPr>
+        <w:t>/services/shop_history</w:t>
+      </w:r>
+    </w:p>
+    <w:p>
+      <w:pPr>
+        <w:rPr>
+          <w:rFonts w:ascii="Consolas" w:hAnsi="Consolas" w:cs="Consolas"/>
+        </w:rPr>
+      </w:pPr>
+      <w:r>
+        <w:rPr>
+          <w:rFonts w:ascii="Consolas" w:hAnsi="Consolas" w:cs="Consolas" w:hint="eastAsia"/>
+        </w:rPr>
+        <w:t>shopId="shopId"</w:t>
+      </w:r>
+      <w:r>
+        <w:rPr>
+          <w:rFonts w:ascii="Consolas" w:hAnsi="Consolas" w:cs="Consolas"/>
+        </w:rPr>
+        <w:t xml:space="preserve">  not_null</w:t>
+      </w:r>
+    </w:p>
+    <w:p>
+      <w:pPr>
+        <w:rPr>
+          <w:rFonts w:ascii="Consolas" w:hAnsi="Consolas" w:cs="Consolas"/>
+        </w:rPr>
+      </w:pPr>
+      <w:r>
+        <w:rPr>
+          <w:rFonts w:ascii="Consolas" w:hAnsi="Consolas" w:cs="Consolas"/>
+        </w:rPr>
+        <w:t>start: start from 0</w:t>
+      </w:r>
+      <w:r>
+        <w:rPr>
+          <w:rFonts w:ascii="Consolas" w:hAnsi="Consolas" w:cs="Consolas"/>
+        </w:rPr>
+        <w:t xml:space="preserve">     nullable default(0)</w:t>
+      </w:r>
+    </w:p>
+    <w:p>
+      <w:pPr>
+        <w:rPr>
+          <w:rFonts w:ascii="Consolas" w:hAnsi="Consolas" w:cs="Consolas"/>
+        </w:rPr>
+      </w:pPr>
+      <w:r>
+        <w:rPr>
+          <w:rFonts w:ascii="Consolas" w:hAnsi="Consolas" w:cs="Consolas"/>
+        </w:rPr>
+        <w:t xml:space="preserve">size: </w:t>
+      </w:r>
+      <w:r>
+        <w:rPr>
+          <w:rFonts w:ascii="Consolas" w:hAnsi="Consolas" w:cs="Consolas" w:hint="eastAsia"/>
+        </w:rPr>
+        <w:t>每页的数据量</w:t>
+      </w:r>
+      <w:r>
+        <w:rPr>
+          <w:rFonts w:ascii="Consolas" w:hAnsi="Consolas" w:cs="Consolas" w:hint="eastAsia"/>
+        </w:rPr>
+        <w:t xml:space="preserve">       </w:t>
+      </w:r>
+      <w:r>
+        <w:rPr>
+          <w:rFonts w:ascii="Consolas" w:hAnsi="Consolas" w:cs="Consolas"/>
+        </w:rPr>
+        <w:t xml:space="preserve"> </w:t>
+      </w:r>
+      <w:r>
+        <w:rPr>
+          <w:rFonts w:ascii="Consolas" w:hAnsi="Consolas" w:cs="Consolas" w:hint="eastAsia"/>
+        </w:rPr>
+        <w:t>nullable default(20)</w:t>
+      </w:r>
+    </w:p>
+    <w:p>
+      <w:pPr>
+        <w:rPr>
+          <w:rFonts w:ascii="Consolas" w:hAnsi="Consolas" w:cs="Consolas"/>
+        </w:rPr>
+      </w:pPr>
+    </w:p>
+    <w:p>
+      <w:pPr>
+        <w:rPr>
+          <w:rFonts w:ascii="Consolas" w:hAnsi="Consolas" w:cs="Consolas"/>
+        </w:rPr>
+      </w:pPr>
+    </w:p>
+    <w:p>
+      <w:pPr>
+        <w:rPr>
+          <w:rFonts w:ascii="Consolas" w:hAnsi="Consolas" w:cs="Consolas"/>
+        </w:rPr>
+      </w:pPr>
+      <w:r>
+        <w:rPr>
+          <w:rFonts w:ascii="Consolas" w:hAnsi="Consolas" w:cs="Consolas"/>
+        </w:rPr>
+        <w:t xml:space="preserve">get: </w:t>
+      </w:r>
+      <w:r>
+        <w:rPr>
+          <w:rFonts w:ascii="Consolas" w:hAnsi="Consolas" w:cs="Consolas"/>
+        </w:rPr>
+        <w:t>获取店铺历史信息</w:t>
+      </w:r>
+    </w:p>
+    <w:p>
+      <w:pPr>
+        <w:rPr>
+          <w:rFonts w:ascii="Consolas" w:hAnsi="Consolas" w:cs="Consolas"/>
+        </w:rPr>
+      </w:pPr>
+    </w:p>
+    <w:p>
+      <w:pPr>
+        <w:rPr>
+          <w:rFonts w:ascii="Consolas" w:hAnsi="Consolas" w:cs="Consolas"/>
+        </w:rPr>
+      </w:pPr>
+    </w:p>
+    <w:p>
+      <w:pPr>
+        <w:rPr>
+          <w:rFonts w:ascii="Consolas" w:hAnsi="Consolas" w:cs="Consolas"/>
+          <w:b/>
+        </w:rPr>
+      </w:pPr>
+      <w:r>
+        <w:rPr>
+          <w:rFonts w:ascii="Consolas" w:hAnsi="Consolas" w:cs="Consolas" w:hint="eastAsia"/>
+          <w:b/>
+        </w:rPr>
+        <w:t>/services/news</w:t>
+      </w:r>
+    </w:p>
+    <w:p>
+      <w:pPr>
+        <w:rPr>
+          <w:rFonts w:ascii="Consolas" w:hAnsi="Consolas" w:cs="Consolas"/>
+        </w:rPr>
+      </w:pPr>
+      <w:r>
+        <w:rPr>
+          <w:rFonts w:ascii="Consolas" w:hAnsi="Consolas" w:cs="Consolas"/>
+        </w:rPr>
+        <w:t>shopId="shopId"</w:t>
+      </w:r>
+    </w:p>
+    <w:p>
+      <w:pPr>
+        <w:rPr>
+          <w:rFonts w:ascii="Consolas" w:hAnsi="Consolas" w:cs="Consolas"/>
+        </w:rPr>
+      </w:pPr>
+    </w:p>
+    <w:p>
+      <w:pPr>
+        <w:rPr>
+          <w:rFonts w:ascii="Consolas" w:hAnsi="Consolas" w:cs="Consolas"/>
+        </w:rPr>
+      </w:pPr>
+      <w:r>
+        <w:rPr>
+          <w:rFonts w:ascii="Consolas" w:hAnsi="Consolas" w:cs="Consolas"/>
+        </w:rPr>
+        <w:t>get:</w:t>
+      </w:r>
+      <w:r>
+        <w:rPr>
+          <w:rFonts w:ascii="Consolas" w:hAnsi="Consolas" w:cs="Consolas"/>
+        </w:rPr>
+        <w:t>获取新闻信息</w:t>
+      </w:r>
       <w:bookmarkStart w:id="0" w:name="_GoBack"/>
       <w:bookmarkEnd w:id="0"/>
-    </w:p>
-    <w:p>
-      <w:pPr>
-        <w:rPr>
-          <w:rFonts w:ascii="Consolas" w:hAnsi="Consolas" w:cs="Consolas"/>
-        </w:rPr>
-      </w:pPr>
-    </w:p>
-    <w:p>
-      <w:pPr>
-        <w:rPr>
-          <w:rFonts w:ascii="Consolas" w:hAnsi="Consolas" w:cs="Consolas"/>
-          <w:b/>
-        </w:rPr>
-      </w:pPr>
-      <w:r>
-        <w:rPr>
-          <w:rFonts w:ascii="Consolas" w:hAnsi="Consolas" w:cs="Consolas" w:hint="eastAsia"/>
-          <w:b/>
-        </w:rPr>
-        <w:t>/services/message</w:t>
-      </w:r>
-      <w:r>
-        <w:rPr>
-          <w:rFonts w:ascii="Consolas" w:hAnsi="Consolas" w:cs="Consolas"/>
-          <w:b/>
-        </w:rPr>
-        <w:t xml:space="preserve">    </w:t>
-      </w:r>
-      <w:r>
-        <w:rPr>
-          <w:rFonts w:ascii="Consolas" w:hAnsi="Consolas" w:cs="Consolas" w:hint="eastAsia"/>
-          <w:b/>
-          <w:color w:val="FF0000"/>
-        </w:rPr>
-        <w:t>不应该有的</w:t>
-      </w:r>
-    </w:p>
-    <w:p>
-      <w:pPr>
-        <w:rPr>
-          <w:rFonts w:ascii="Consolas" w:hAnsi="Consolas" w:cs="Consolas"/>
-        </w:rPr>
-      </w:pPr>
-      <w:r>
-        <w:rPr>
-          <w:rFonts w:ascii="Consolas" w:hAnsi="Consolas" w:cs="Consolas"/>
-        </w:rPr>
-        <w:t>sendUserId="sendUserId"  receiveUserId="receiveUserId"</w:t>
-      </w:r>
-    </w:p>
-    <w:p>
-      <w:pPr>
-        <w:rPr>
-          <w:rFonts w:ascii="Consolas" w:hAnsi="Consolas" w:cs="Consolas"/>
-        </w:rPr>
-      </w:pPr>
-    </w:p>
-    <w:p>
-      <w:pPr>
-        <w:rPr>
-          <w:rFonts w:ascii="Consolas" w:hAnsi="Consolas" w:cs="Consolas"/>
-        </w:rPr>
-      </w:pPr>
-      <w:r>
-        <w:rPr>
-          <w:rFonts w:ascii="Consolas" w:hAnsi="Consolas" w:cs="Consolas"/>
-        </w:rPr>
-        <w:t xml:space="preserve">return: </w:t>
-      </w:r>
-      <w:r>
-        <w:rPr>
-          <w:rFonts w:ascii="Consolas" w:hAnsi="Consolas" w:cs="Consolas"/>
-        </w:rPr>
-        <w:t>消息列表</w:t>
-      </w:r>
-      <w:r>
-        <w:rPr>
-          <w:rFonts w:ascii="Consolas" w:hAnsi="Consolas" w:cs="Consolas" w:hint="eastAsia"/>
-        </w:rPr>
-        <w:t>,order by sendTime desc</w:t>
-      </w:r>
-    </w:p>
-    <w:p>
-      <w:pPr>
-        <w:rPr>
-          <w:rFonts w:ascii="Consolas" w:hAnsi="Consolas" w:cs="Consolas"/>
-        </w:rPr>
-      </w:pPr>
-    </w:p>
-    <w:p>
-      <w:pPr>
-        <w:rPr>
-          <w:rFonts w:ascii="Consolas" w:hAnsi="Consolas" w:cs="Consolas"/>
-        </w:rPr>
-      </w:pPr>
-      <w:r>
-        <w:rPr>
-          <w:rFonts w:ascii="Consolas" w:hAnsi="Consolas" w:cs="Consolas" w:hint="eastAsia"/>
-        </w:rPr>
-        <w:t xml:space="preserve">get: </w:t>
-      </w:r>
-      <w:r>
-        <w:rPr>
-          <w:rFonts w:ascii="Consolas" w:hAnsi="Consolas" w:cs="Consolas" w:hint="eastAsia"/>
-        </w:rPr>
-        <w:t>获取消息列表</w:t>
-      </w:r>
-    </w:p>
-    <w:p>
-      <w:pPr>
-        <w:rPr>
-          <w:rFonts w:ascii="Consolas" w:hAnsi="Consolas" w:cs="Consolas"/>
-        </w:rPr>
-      </w:pPr>
-      <w:r>
-        <w:rPr>
-          <w:rFonts w:ascii="Consolas" w:hAnsi="Consolas" w:cs="Consolas" w:hint="eastAsia"/>
-        </w:rPr>
-        <w:t>post</w:t>
-      </w:r>
-      <w:r>
-        <w:rPr>
-          <w:rFonts w:ascii="Consolas" w:hAnsi="Consolas" w:cs="Consolas" w:hint="eastAsia"/>
-        </w:rPr>
-        <w:t>：发消息</w:t>
-      </w:r>
-    </w:p>
-    <w:p>
-      <w:pPr>
-        <w:rPr>
-          <w:rFonts w:ascii="Consolas" w:hAnsi="Consolas" w:cs="Consolas"/>
-        </w:rPr>
-      </w:pPr>
-    </w:p>
-    <w:p>
-      <w:pPr>
-        <w:rPr>
-          <w:rFonts w:ascii="Consolas" w:hAnsi="Consolas" w:cs="Consolas"/>
-        </w:rPr>
-      </w:pPr>
-    </w:p>
-    <w:p>
-      <w:pPr>
-        <w:rPr>
-          <w:rFonts w:ascii="Consolas" w:hAnsi="Consolas" w:cs="Consolas"/>
-          <w:b/>
-        </w:rPr>
-      </w:pPr>
-      <w:r>
-        <w:rPr>
-          <w:rFonts w:ascii="Consolas" w:hAnsi="Consolas" w:cs="Consolas" w:hint="eastAsia"/>
-          <w:b/>
-        </w:rPr>
-        <w:t>/services/</w:t>
-      </w:r>
-      <w:r>
-        <w:rPr>
-          <w:rFonts w:ascii="Consolas" w:hAnsi="Consolas" w:cs="Consolas"/>
-          <w:b/>
-        </w:rPr>
-        <w:t>special_craft</w:t>
-      </w:r>
-    </w:p>
-    <w:p>
-      <w:pPr>
-        <w:rPr>
-          <w:rFonts w:ascii="Consolas" w:hAnsi="Consolas" w:cs="Consolas"/>
-        </w:rPr>
-      </w:pPr>
-      <w:r>
-        <w:rPr>
-          <w:rFonts w:ascii="Consolas" w:hAnsi="Consolas" w:cs="Consolas" w:hint="eastAsia"/>
-        </w:rPr>
-        <w:t>shopId="shopId"</w:t>
-      </w:r>
-    </w:p>
-    <w:p>
-      <w:pPr>
-        <w:rPr>
-          <w:rFonts w:ascii="Consolas" w:hAnsi="Consolas" w:cs="Consolas"/>
-        </w:rPr>
-      </w:pPr>
-    </w:p>
-    <w:p>
-      <w:pPr>
-        <w:rPr>
-          <w:rFonts w:ascii="Consolas" w:hAnsi="Consolas" w:cs="Consolas"/>
-        </w:rPr>
-      </w:pPr>
-      <w:r>
-        <w:rPr>
-          <w:rFonts w:ascii="Consolas" w:hAnsi="Consolas" w:cs="Consolas"/>
-        </w:rPr>
-        <w:t>get:</w:t>
-      </w:r>
-      <w:r>
-        <w:rPr>
-          <w:rFonts w:ascii="Consolas" w:hAnsi="Consolas" w:cs="Consolas"/>
-        </w:rPr>
-        <w:t>获取店铺特殊工艺信息</w:t>
-      </w:r>
-    </w:p>
-    <w:p>
-      <w:pPr>
-        <w:rPr>
-          <w:rFonts w:ascii="Consolas" w:hAnsi="Consolas" w:cs="Consolas"/>
-        </w:rPr>
-      </w:pPr>
-    </w:p>
-    <w:p>
-      <w:pPr>
-        <w:rPr>
-          <w:rFonts w:ascii="Consolas" w:hAnsi="Consolas" w:cs="Consolas"/>
-        </w:rPr>
-      </w:pPr>
-    </w:p>
-    <w:p>
-      <w:pPr>
-        <w:rPr>
-          <w:rFonts w:ascii="Consolas" w:hAnsi="Consolas" w:cs="Consolas"/>
-          <w:b/>
-        </w:rPr>
-      </w:pPr>
-      <w:r>
-        <w:rPr>
-          <w:rFonts w:ascii="Consolas" w:hAnsi="Consolas" w:cs="Consolas" w:hint="eastAsia"/>
-          <w:b/>
-        </w:rPr>
-        <w:t>/services/shop</w:t>
-      </w:r>
-    </w:p>
-    <w:p>
-      <w:pPr>
-        <w:rPr>
-          <w:rFonts w:ascii="Consolas" w:hAnsi="Consolas" w:cs="Consolas"/>
-        </w:rPr>
-      </w:pPr>
-      <w:r>
-        <w:rPr>
-          <w:rFonts w:ascii="Consolas" w:hAnsi="Consolas" w:cs="Consolas" w:hint="eastAsia"/>
-        </w:rPr>
-        <w:t>shopId="shopId"</w:t>
-      </w:r>
-    </w:p>
-    <w:p>
-      <w:pPr>
-        <w:rPr>
-          <w:rFonts w:ascii="Consolas" w:hAnsi="Consolas" w:cs="Consolas"/>
-        </w:rPr>
-      </w:pPr>
-    </w:p>
-    <w:p>
-      <w:pPr>
-        <w:rPr>
-          <w:rFonts w:ascii="Consolas" w:hAnsi="Consolas" w:cs="Consolas"/>
-        </w:rPr>
-      </w:pPr>
-    </w:p>
-    <w:p>
-      <w:pPr>
-        <w:rPr>
-          <w:rFonts w:ascii="Consolas" w:hAnsi="Consolas" w:cs="Consolas"/>
-        </w:rPr>
-      </w:pPr>
-      <w:r>
-        <w:rPr>
-          <w:rFonts w:ascii="Consolas" w:hAnsi="Consolas" w:cs="Consolas"/>
-        </w:rPr>
-        <w:t xml:space="preserve">get: </w:t>
-      </w:r>
-      <w:r>
-        <w:rPr>
-          <w:rFonts w:ascii="Consolas" w:hAnsi="Consolas" w:cs="Consolas"/>
-        </w:rPr>
-        <w:t>获取店铺信息</w:t>
-      </w:r>
-    </w:p>
-    <w:p>
-      <w:pPr>
-        <w:rPr>
-          <w:rFonts w:ascii="Consolas" w:hAnsi="Consolas" w:cs="Consolas"/>
-        </w:rPr>
-      </w:pPr>
-    </w:p>
-    <w:p>
-      <w:pPr>
-        <w:rPr>
-          <w:rFonts w:ascii="Consolas" w:hAnsi="Consolas" w:cs="Consolas"/>
-        </w:rPr>
-      </w:pPr>
-    </w:p>
-    <w:p>
-      <w:pPr>
-        <w:rPr>
-          <w:rFonts w:ascii="Consolas" w:hAnsi="Consolas" w:cs="Consolas"/>
-          <w:b/>
-        </w:rPr>
-      </w:pPr>
-      <w:r>
-        <w:rPr>
-          <w:rFonts w:ascii="Consolas" w:hAnsi="Consolas" w:cs="Consolas" w:hint="eastAsia"/>
-          <w:b/>
-        </w:rPr>
-        <w:t>/services/shop_history</w:t>
-      </w:r>
-    </w:p>
-    <w:p>
-      <w:pPr>
-        <w:rPr>
-          <w:rFonts w:ascii="Consolas" w:hAnsi="Consolas" w:cs="Consolas"/>
-        </w:rPr>
-      </w:pPr>
-      <w:r>
-        <w:rPr>
-          <w:rFonts w:ascii="Consolas" w:hAnsi="Consolas" w:cs="Consolas" w:hint="eastAsia"/>
-        </w:rPr>
-        <w:t>shopId="shopId"</w:t>
-      </w:r>
-    </w:p>
-    <w:p>
-      <w:pPr>
-        <w:rPr>
-          <w:rFonts w:ascii="Consolas" w:hAnsi="Consolas" w:cs="Consolas"/>
-        </w:rPr>
-      </w:pPr>
-    </w:p>
-    <w:p>
-      <w:pPr>
-        <w:rPr>
-          <w:rFonts w:ascii="Consolas" w:hAnsi="Consolas" w:cs="Consolas"/>
-        </w:rPr>
-      </w:pPr>
-      <w:r>
-        <w:rPr>
-          <w:rFonts w:ascii="Consolas" w:hAnsi="Consolas" w:cs="Consolas"/>
-        </w:rPr>
-        <w:t xml:space="preserve">get: </w:t>
-      </w:r>
-      <w:r>
-        <w:rPr>
-          <w:rFonts w:ascii="Consolas" w:hAnsi="Consolas" w:cs="Consolas"/>
-        </w:rPr>
-        <w:t>获取店铺历史信息</w:t>
-      </w:r>
-    </w:p>
-    <w:p>
-      <w:pPr>
-        <w:rPr>
-          <w:rFonts w:ascii="Consolas" w:hAnsi="Consolas" w:cs="Consolas"/>
-        </w:rPr>
-      </w:pPr>
-    </w:p>
-    <w:p>
-      <w:pPr>
-        <w:rPr>
-          <w:rFonts w:ascii="Consolas" w:hAnsi="Consolas" w:cs="Consolas"/>
-        </w:rPr>
-      </w:pPr>
-    </w:p>
-    <w:p>
-      <w:pPr>
-        <w:rPr>
-          <w:rFonts w:ascii="Consolas" w:hAnsi="Consolas" w:cs="Consolas"/>
-          <w:b/>
-        </w:rPr>
-      </w:pPr>
-      <w:r>
-        <w:rPr>
-          <w:rFonts w:ascii="Consolas" w:hAnsi="Consolas" w:cs="Consolas" w:hint="eastAsia"/>
-          <w:b/>
-        </w:rPr>
-        <w:t>/services/news</w:t>
-      </w:r>
-    </w:p>
-    <w:p>
-      <w:pPr>
-        <w:rPr>
-          <w:rFonts w:ascii="Consolas" w:hAnsi="Consolas" w:cs="Consolas"/>
-        </w:rPr>
-      </w:pPr>
-      <w:r>
-        <w:rPr>
-          <w:rFonts w:ascii="Consolas" w:hAnsi="Consolas" w:cs="Consolas"/>
-        </w:rPr>
-        <w:t>shopId="shopId"</w:t>
-      </w:r>
-    </w:p>
-    <w:p>
-      <w:pPr>
-        <w:rPr>
-          <w:rFonts w:ascii="Consolas" w:hAnsi="Consolas" w:cs="Consolas"/>
-        </w:rPr>
-      </w:pPr>
-    </w:p>
-    <w:p>
-      <w:pPr>
-        <w:rPr>
-          <w:rFonts w:ascii="Consolas" w:hAnsi="Consolas" w:cs="Consolas"/>
-        </w:rPr>
-      </w:pPr>
-      <w:r>
-        <w:rPr>
-          <w:rFonts w:ascii="Consolas" w:hAnsi="Consolas" w:cs="Consolas"/>
-        </w:rPr>
-        <w:t>get:</w:t>
-      </w:r>
-      <w:r>
-        <w:rPr>
-          <w:rFonts w:ascii="Consolas" w:hAnsi="Consolas" w:cs="Consolas"/>
-        </w:rPr>
-        <w:t>获取新闻信息</w:t>
-      </w:r>
     </w:p>
     <w:sectPr>
       <w:pgSz w:w="11906" w:h="16838"/>
@@ -1562,6 +1809,7 @@
   <w:style w:type="paragraph" w:default="1" w:styleId="a">
     <w:name w:val="Normal"/>
     <w:qFormat/>
+    <w:rsid w:val="00F542BE"/>
     <w:pPr>
       <w:widowControl w:val="0"/>
       <w:jc w:val="both"/>
@@ -1863,7 +2111,7 @@
 </file>
 
 <file path=customXml/itemProps1.xml><?xml version="1.0" encoding="utf-8"?>
-<ds:datastoreItem xmlns:ds="http://schemas.openxmlformats.org/officeDocument/2006/customXml" ds:itemID="{712D3E44-5E9F-4F9B-9097-ECD8BF72D746}">
+<ds:datastoreItem xmlns:ds="http://schemas.openxmlformats.org/officeDocument/2006/customXml" ds:itemID="{1AD0FF5C-DF20-4022-A779-82A651533864}">
   <ds:schemaRefs>
     <ds:schemaRef ds:uri="http://schemas.openxmlformats.org/officeDocument/2006/bibliography"/>
   </ds:schemaRefs>

</xml_diff>